<commit_message>
Correção ortográfica e figuras.
</commit_message>
<xml_diff>
--- a/rela/registro.docx
+++ b/rela/registro.docx
@@ -250,7 +250,10 @@
               <w:pStyle w:val="Paginacao"/>
             </w:pPr>
             <w:r>
-              <w:t>57</w:t>
+              <w:t>6</w:t>
+            </w:r>
+            <w:r>
+              <w:t>7</w:t>
             </w:r>
             <w:bookmarkStart w:id="0" w:name="_GoBack"/>
             <w:bookmarkEnd w:id="0"/>
@@ -346,21 +349,8 @@
               <w:pStyle w:val="Autor"/>
             </w:pPr>
             <w:r>
-              <w:t xml:space="preserve">Cesar </w:t>
-            </w:r>
-            <w:proofErr w:type="spellStart"/>
-            <w:r>
-              <w:t>Ryudi</w:t>
-            </w:r>
-            <w:proofErr w:type="spellEnd"/>
-            <w:r>
-              <w:t xml:space="preserve"> </w:t>
-            </w:r>
-            <w:proofErr w:type="spellStart"/>
-            <w:r>
-              <w:t>Kawakami</w:t>
-            </w:r>
-            <w:proofErr w:type="spellEnd"/>
+              <w:t>Cesar Ryudi Kawakami</w:t>
+            </w:r>
           </w:p>
         </w:tc>
       </w:tr>
@@ -678,63 +668,7 @@
               <w:ind w:firstLine="567"/>
             </w:pPr>
             <w:r>
-              <w:t xml:space="preserve">Um sistema online para execução segura de código arbitrário é um sistema computacional voltado para a Internet que permita a execução segura de código proveniente de fontes não-confiáveis. A execução segura de código arbitrário é um tema pouco abordado na área de sistemas operacionais, uma vez que, em geral, assume-se que o usuário será o responsável pelos processos disparados. Os objetivos imediatos deste trabalho são fazer uma exposição dos casos de uso considerados para então elaborar uma arquitetura detalhada de um sistema que resolve o problema e montar um protótipo funcional. São estudadas duas aplicações: competições de programação, que avaliam os competidores executando seus códigos contra uma bateria secreta de testes, e as </w:t>
-            </w:r>
-            <w:proofErr w:type="spellStart"/>
-            <w:r>
-              <w:t>IDEs</w:t>
-            </w:r>
-            <w:proofErr w:type="spellEnd"/>
-            <w:r>
-              <w:t xml:space="preserve"> online, que permitem a execução de código sem necessitar da instalação de ambientes locais de desenvolvimento. Um levantamento é feito sobre os poucos sistemas já existentes que abordam os mesmos problemas. São descritas as principais tecnologias utilizadas e respectivas fundamentações teóricas durante o trabalho, incluindo Tornado, </w:t>
-            </w:r>
-            <w:proofErr w:type="spellStart"/>
-            <w:r>
-              <w:t>MongoDB</w:t>
-            </w:r>
-            <w:proofErr w:type="spellEnd"/>
-            <w:r>
-              <w:t xml:space="preserve">, </w:t>
-            </w:r>
-            <w:proofErr w:type="spellStart"/>
-            <w:r>
-              <w:t>RabbitMQ</w:t>
-            </w:r>
-            <w:proofErr w:type="spellEnd"/>
-            <w:r>
-              <w:t xml:space="preserve">, </w:t>
-            </w:r>
-            <w:proofErr w:type="spellStart"/>
-            <w:r>
-              <w:t>AppArmor</w:t>
-            </w:r>
-            <w:proofErr w:type="spellEnd"/>
-            <w:r>
-              <w:t xml:space="preserve"> e </w:t>
-            </w:r>
-            <w:proofErr w:type="spellStart"/>
-            <w:r>
-              <w:t>long</w:t>
-            </w:r>
-            <w:proofErr w:type="spellEnd"/>
-            <w:r>
-              <w:t xml:space="preserve"> </w:t>
-            </w:r>
-            <w:proofErr w:type="spellStart"/>
-            <w:r>
-              <w:t>polling</w:t>
-            </w:r>
-            <w:proofErr w:type="spellEnd"/>
-            <w:r>
-              <w:t xml:space="preserve">. É apresentado o projeto de um sistema online para execução segura de código arbitrário. São descritas as considerações de design feitas, bem como as estratégias arquiteturais escolhidas, que incluem o uso de programação de alto nível, o uso de escalabilidade horizontal como meio para obtenção de performance e a segurança em profundidade. É apresentada a arquitetura do sistema, com uma exposição sobre a sua visão geral, bem como a arquitetura dos subsistemas, o modelo de segurança e os protocolos de comunicação. Finalmente, um protótipo funcional para cada um dos casos de uso estudados é mostrado, seguido de uma breve análise de validação. O protótipo apresentou-se </w:t>
-            </w:r>
-            <w:proofErr w:type="spellStart"/>
-            <w:r>
-              <w:t>performante</w:t>
-            </w:r>
-            <w:proofErr w:type="spellEnd"/>
-            <w:r>
-              <w:t>, com escalabilidade horizontal linear e resistente aos ataques testados. No futuro, pode ser feito um aprofundamento sobre as possibilidades criadas por sistemas seguros para execução de código arbitrário, bem como sobre a problemática envolvida na elaboração de sistemas mais completos para o problema estudado.</w:t>
+              <w:t>Um sistema online para execução segura de código arbitrário é um sistema computacional voltado para a Internet que permita a execução segura de código proveniente de fontes não-confiáveis. A execução segura de código arbitrário é um tema pouco abordado na área de sistemas operacionais, uma vez que, em geral, assume-se que o usuário será o responsável pelos processos disparados. Os objetivos imediatos deste trabalho são fazer uma exposição dos casos de uso considerados para então elaborar uma arquitetura detalhada de um sistema que resolve o problema e montar um protótipo funcional. São estudadas duas aplicações: competições de programação, que avaliam os competidores executando seus códigos contra uma bateria secreta de testes, e as IDEs online, que permitem a execução de código sem necessitar da instalação de ambientes locais de desenvolvimento. Um levantamento é feito sobre os poucos sistemas já existentes que abordam os mesmos problemas. São descritas as principais tecnologias utilizadas e respectivas fundamentações teóricas durante o trabalho, incluindo Tornado, MongoDB, RabbitMQ, AppArmor e long polling. É apresentado o projeto de um sistema online para execução segura de código arbitrário. São descritas as considerações de design feitas, bem como as estratégias arquiteturais escolhidas, que incluem o uso de programação de alto nível, o uso de escalabilidade horizontal como meio para obtenção de performance e a segurança em profundidade. É apresentada a arquitetura do sistema, com uma exposição sobre a sua visão geral, bem como a arquitetura dos subsistemas, o modelo de segurança e os protocolos de comunicação. Finalmente, um protótipo funcional para cada um dos casos de uso estudados é mostrado, seguido de uma breve análise de validação. O protótipo apresentou-se performante, com escalabilidade horizontal linear e resistente aos ataques testados. No futuro, pode ser feito um aprofundamento sobre as possibilidades criadas por sistemas seguros para execução de código arbitrário, bem como sobre a problemática envolvida na elaboração de sistemas mais completos para o problema estudado.</w:t>
             </w:r>
           </w:p>
           <w:p>

</xml_diff>